<commit_message>
Updated coast and ports abstract draft with supervisor comments
</commit_message>
<xml_diff>
--- a/manuscripts/CoastPorts2023/CoastPorts_JT.docx
+++ b/manuscripts/CoastPorts2023/CoastPorts_JT.docx
@@ -89,6 +89,12 @@
         <w:t xml:space="preserve"> </w:t>
       </w:r>
       <w:r>
+        <w:t>Coastal and Marine Research Centre,</w:t>
+      </w:r>
+      <w:r>
+        <w:t xml:space="preserve"> </w:t>
+      </w:r>
+      <w:r>
         <w:t>Griffith University</w:t>
       </w:r>
       <w:r>
@@ -161,6 +167,15 @@
         <w:t>beach morphology, beach rotation, wave energy converter</w:t>
       </w:r>
       <w:r>
+        <w:t>,</w:t>
+      </w:r>
+      <w:r>
+        <w:t xml:space="preserve"> </w:t>
+      </w:r>
+      <w:r>
+        <w:t>satellite-derived shorelines</w:t>
+      </w:r>
+      <w:r>
         <w:t>.</w:t>
       </w:r>
     </w:p>
@@ -193,58 +208,143 @@
       <w:r>
         <w:t xml:space="preserve"> </w:t>
       </w:r>
-      <w:commentRangeStart w:id="1"/>
-      <w:r>
-        <w:t>This</w:t>
-      </w:r>
-      <w:commentRangeEnd w:id="1"/>
-      <w:r>
-        <w:rPr>
-          <w:rStyle w:val="CommentReference"/>
-        </w:rPr>
-        <w:commentReference w:id="1"/>
+      <w:r>
+        <w:t xml:space="preserve">This </w:t>
+      </w:r>
+      <w:r>
+        <w:t>study</w:t>
+      </w:r>
+      <w:r>
+        <w:t xml:space="preserve"> investigates </w:t>
+      </w:r>
+      <w:r>
+        <w:t xml:space="preserve">natural </w:t>
+      </w:r>
+      <w:r>
+        <w:t>shoreline</w:t>
       </w:r>
       <w:r>
         <w:t xml:space="preserve"> </w:t>
       </w:r>
       <w:r>
-        <w:t>study</w:t>
-      </w:r>
-      <w:r>
-        <w:t xml:space="preserve"> investigates shoreline response to </w:t>
+        <w:t>variability</w:t>
+      </w:r>
+      <w:r>
+        <w:t xml:space="preserve"> at Grassy Beach</w:t>
+      </w:r>
+      <w:r>
+        <w:t xml:space="preserve"> </w:t>
+      </w:r>
+      <w:r>
+        <w:t>with</w:t>
+      </w:r>
+      <w:r>
+        <w:t xml:space="preserve"> a </w:t>
+      </w:r>
+      <w:r>
+        <w:t xml:space="preserve">particular focus on the relationship </w:t>
+      </w:r>
+      <w:r>
+        <w:t>between</w:t>
+      </w:r>
+      <w:r>
+        <w:t xml:space="preserve"> </w:t>
       </w:r>
       <w:r>
         <w:t xml:space="preserve">the </w:t>
       </w:r>
       <w:r>
-        <w:t xml:space="preserve">Southern Annular Mode </w:t>
-      </w:r>
-      <w:r>
-        <w:t xml:space="preserve">(SAM) </w:t>
-      </w:r>
-      <w:r>
-        <w:t xml:space="preserve">at </w:t>
-      </w:r>
-      <w:r>
-        <w:t xml:space="preserve">Grassy Beach. Grassy is a sandy embayment on the southeast </w:t>
-      </w:r>
-      <w:r>
-        <w:t xml:space="preserve">side </w:t>
-      </w:r>
-      <w:r>
-        <w:t>of</w:t>
-      </w:r>
-      <w:r>
-        <w:t xml:space="preserve"> King Island in Bass Strait, Australia</w:t>
-      </w:r>
-      <w:r>
-        <w:t xml:space="preserve">, and is a testing site for a nearshore wave energy converter (WEC). </w:t>
-      </w:r>
-      <w:r>
-        <w:t xml:space="preserve">The study uses </w:t>
-      </w:r>
-      <w:r>
-        <w:t xml:space="preserve">Sentinel and Landsat satellite imagery and the </w:t>
+        <w:t xml:space="preserve">local wave climate and </w:t>
+      </w:r>
+      <w:r>
+        <w:t>the Southern Annular Mode (SAM)</w:t>
+      </w:r>
+      <w:r>
+        <w:t xml:space="preserve">. </w:t>
+      </w:r>
+      <w:r>
+        <w:t>Th</w:t>
+      </w:r>
+      <w:r>
+        <w:t xml:space="preserve">e </w:t>
+      </w:r>
+      <w:r>
+        <w:t>present</w:t>
+      </w:r>
+      <w:r>
+        <w:t xml:space="preserve"> analysis is part of </w:t>
+      </w:r>
+      <w:r>
+        <w:t xml:space="preserve">a larger </w:t>
+      </w:r>
+      <w:r>
+        <w:t xml:space="preserve">study into the </w:t>
+      </w:r>
+      <w:r>
+        <w:t>influence</w:t>
+      </w:r>
+      <w:r>
+        <w:t xml:space="preserve"> </w:t>
+      </w:r>
+      <w:r>
+        <w:t xml:space="preserve">of </w:t>
+      </w:r>
+      <w:r>
+        <w:t xml:space="preserve">a nearshore wave energy converter (WEC) </w:t>
+      </w:r>
+      <w:r>
+        <w:t xml:space="preserve">on the shoreline dynamics. </w:t>
+      </w:r>
+      <w:r>
+        <w:t xml:space="preserve">Grassy is a sandy embayment on King Island in Bass Strait, Australia, </w:t>
+      </w:r>
+      <w:r>
+        <w:t xml:space="preserve">with a wave climate dominated by </w:t>
+      </w:r>
+      <w:r>
+        <w:t xml:space="preserve">southwesterly Southern Ocean swells. Shoreline position </w:t>
+      </w:r>
+      <w:r>
+        <w:t xml:space="preserve">pre-WEC </w:t>
+      </w:r>
+      <w:r>
+        <w:t>deployment</w:t>
+      </w:r>
+      <w:r>
+        <w:t xml:space="preserve"> </w:t>
+      </w:r>
+      <w:r>
+        <w:t xml:space="preserve">from 1987 to 2021 </w:t>
+      </w:r>
+      <w:r>
+        <w:t>was determined</w:t>
+      </w:r>
+      <w:r>
+        <w:t xml:space="preserve"> </w:t>
+      </w:r>
+      <w:r>
+        <w:t xml:space="preserve">from </w:t>
+      </w:r>
+      <w:r>
+        <w:t>S</w:t>
+      </w:r>
+      <w:r>
+        <w:t>entinel and Landsat satellite imager</w:t>
+      </w:r>
+      <w:r>
+        <w:t>y (n = 420 im</w:t>
+      </w:r>
+      <w:r>
+        <w:t>ages)</w:t>
+      </w:r>
+      <w:r>
+        <w:t xml:space="preserve"> </w:t>
+      </w:r>
+      <w:r>
+        <w:t xml:space="preserve">using </w:t>
+      </w:r>
+      <w:r>
+        <w:t xml:space="preserve">the </w:t>
       </w:r>
       <w:proofErr w:type="spellStart"/>
       <w:r>
@@ -252,198 +352,192 @@
       </w:r>
       <w:proofErr w:type="spellEnd"/>
       <w:r>
-        <w:t xml:space="preserve"> Python toolkit to measure shoreline position from 1987 to 2021 (n = 420 images). Empirical orthogonal function (</w:t>
+        <w:t xml:space="preserve"> Python toolkit</w:t>
+      </w:r>
+      <w:r>
+        <w:t>.</w:t>
+      </w:r>
+      <w:r>
+        <w:t xml:space="preserve"> Empirical orthogonal function (EOF) analysis found seasonal beach rotation to be a dominant mode of variability (20% of total variability), with opposing shoreline movement at either end</w:t>
+      </w:r>
+      <w:r>
+        <w:t xml:space="preserve"> o</w:t>
+      </w:r>
+      <w:r>
+        <w:t xml:space="preserve">f the embayed beach and a </w:t>
+      </w:r>
+      <w:r>
+        <w:t>pivot point</w:t>
+      </w:r>
+      <w:r>
+        <w:t xml:space="preserve"> near the middle. </w:t>
+      </w:r>
+      <w:r>
+        <w:t xml:space="preserve">The </w:t>
+      </w:r>
+      <w:r>
+        <w:t xml:space="preserve">corresponding </w:t>
+      </w:r>
+      <w:r>
+        <w:t>temporal</w:t>
+      </w:r>
+      <w:r>
+        <w:t xml:space="preserve"> </w:t>
       </w:r>
       <w:r>
         <w:t>EOF</w:t>
       </w:r>
       <w:r>
-        <w:t>) analysis</w:t>
-      </w:r>
-      <w:r>
         <w:t xml:space="preserve"> </w:t>
       </w:r>
       <w:r>
-        <w:t>found seasonal beach rotation to be a dominant mode of variability (</w:t>
-      </w:r>
-      <w:r>
-        <w:t>20%</w:t>
-      </w:r>
-      <w:r>
-        <w:t xml:space="preserve"> of total variability</w:t>
-      </w:r>
-      <w:r>
-        <w:t>)</w:t>
-      </w:r>
-      <w:r>
-        <w:t xml:space="preserve"> at Grassy, with opposing shoreline movement at either end of the embayed beach and a zone of stability near the middle. </w:t>
-      </w:r>
-      <w:r>
-        <w:t xml:space="preserve">The </w:t>
-      </w:r>
-      <w:r>
-        <w:t xml:space="preserve">corresponding </w:t>
-      </w:r>
-      <w:r>
-        <w:t>temporal</w:t>
+        <w:t xml:space="preserve">alternated </w:t>
+      </w:r>
+      <w:r>
+        <w:t>in sign between winter and summer</w:t>
+      </w:r>
+      <w:r>
+        <w:t xml:space="preserve">. </w:t>
+      </w:r>
+      <w:r>
+        <w:t>These results</w:t>
+      </w:r>
+      <w:r>
+        <w:t xml:space="preserve"> show</w:t>
+      </w:r>
+      <w:r>
+        <w:t xml:space="preserve"> s</w:t>
+      </w:r>
+      <w:r>
+        <w:t>horeline retreat (erosion)</w:t>
       </w:r>
       <w:r>
         <w:t xml:space="preserve"> </w:t>
       </w:r>
       <w:r>
-        <w:t>EOF</w:t>
+        <w:t xml:space="preserve">happening </w:t>
+      </w:r>
+      <w:r>
+        <w:t xml:space="preserve">in winter </w:t>
+      </w:r>
+      <w:r>
+        <w:t xml:space="preserve">at the exposed eastern end </w:t>
+      </w:r>
+      <w:r>
+        <w:t xml:space="preserve">and during summer </w:t>
+      </w:r>
+      <w:r>
+        <w:t xml:space="preserve">at the western end. </w:t>
+      </w:r>
+      <w:r>
+        <w:t>The Bass Strait wave climate is influenced by SAM, with more powerful waves</w:t>
+      </w:r>
+      <w:r>
+        <w:t xml:space="preserve"> likely</w:t>
+      </w:r>
+      <w:r>
+        <w:t xml:space="preserve"> in Austral autumn and winter when the SAM index is positive. </w:t>
+      </w:r>
+      <w:r>
+        <w:t>A</w:t>
+      </w:r>
+      <w:r>
+        <w:t xml:space="preserve"> positive phase of SAM during winter was found to increase shoreline retreat at the eastern end</w:t>
+      </w:r>
+      <w:r>
+        <w:t xml:space="preserve"> and</w:t>
+      </w:r>
+      <w:r>
+        <w:t xml:space="preserve"> le</w:t>
+      </w:r>
+      <w:r>
+        <w:t>a</w:t>
+      </w:r>
+      <w:r>
+        <w:t>d</w:t>
+      </w:r>
+      <w:r>
+        <w:t>s</w:t>
+      </w:r>
+      <w:r>
+        <w:t xml:space="preserve"> to a s</w:t>
+      </w:r>
+      <w:r>
+        <w:t xml:space="preserve">tronger beach rotation signal </w:t>
+      </w:r>
+      <w:r>
+        <w:t xml:space="preserve">describing </w:t>
+      </w:r>
+      <w:r>
+        <w:t xml:space="preserve">24% of </w:t>
+      </w:r>
+      <w:r>
+        <w:t xml:space="preserve">the </w:t>
+      </w:r>
+      <w:r>
+        <w:t>total variability</w:t>
+      </w:r>
+      <w:r>
+        <w:t xml:space="preserve">. </w:t>
+      </w:r>
+      <w:r>
+        <w:t xml:space="preserve">These results provide new insights into the influence of SAM on </w:t>
+      </w:r>
+      <w:r>
+        <w:t xml:space="preserve">shoreline dynamics and </w:t>
+      </w:r>
+      <w:r>
+        <w:t>highlight the importance of considering relevant climate drivers in coastal assessments</w:t>
+      </w:r>
+      <w:r>
+        <w:t xml:space="preserve">. For nearshore structures such as WECs, it is critical to first assess the natural variability </w:t>
+      </w:r>
+      <w:r>
+        <w:t xml:space="preserve">of the site </w:t>
+      </w:r>
+      <w:r>
+        <w:t xml:space="preserve">and relevant driving factors </w:t>
+      </w:r>
+      <w:r>
+        <w:t xml:space="preserve">through multi-decade </w:t>
+      </w:r>
+      <w:proofErr w:type="spellStart"/>
+      <w:r>
+        <w:t>spatio</w:t>
+      </w:r>
+      <w:proofErr w:type="spellEnd"/>
+      <w:r>
+        <w:t xml:space="preserve">-temporal analysis </w:t>
+      </w:r>
+      <w:r>
+        <w:t>before</w:t>
       </w:r>
       <w:r>
         <w:t xml:space="preserve"> </w:t>
       </w:r>
-      <w:r>
-        <w:t>reversed in sign between winter and summer</w:t>
-      </w:r>
-      <w:r>
-        <w:t xml:space="preserve">. </w:t>
-      </w:r>
-      <w:r>
-        <w:t>These results</w:t>
-      </w:r>
-      <w:r>
-        <w:t xml:space="preserve"> show</w:t>
-      </w:r>
-      <w:r>
-        <w:t xml:space="preserve"> s</w:t>
-      </w:r>
-      <w:r>
-        <w:t>horeline retreat (erosion)</w:t>
+      <w:proofErr w:type="spellStart"/>
+      <w:r>
+        <w:t>analysing</w:t>
+      </w:r>
+      <w:proofErr w:type="spellEnd"/>
+      <w:r>
+        <w:t xml:space="preserve"> the </w:t>
+      </w:r>
+      <w:r>
+        <w:t xml:space="preserve">coastal impact </w:t>
+      </w:r>
+      <w:r>
+        <w:t>of such structures</w:t>
+      </w:r>
+      <w:r>
+        <w:t>.</w:t>
       </w:r>
       <w:r>
         <w:t xml:space="preserve"> </w:t>
-      </w:r>
-      <w:r>
-        <w:t>as</w:t>
-      </w:r>
-      <w:r>
-        <w:t xml:space="preserve"> common</w:t>
-      </w:r>
-      <w:r>
-        <w:t xml:space="preserve"> </w:t>
-      </w:r>
-      <w:r>
-        <w:t xml:space="preserve">at the exposed eastern end of the beach in winter compared to erosion at the western end during summer. </w:t>
-      </w:r>
-      <w:r>
-        <w:t>The Bass Strait wave climate is influenced by SAM, with more powerful waves</w:t>
-      </w:r>
-      <w:r>
-        <w:t xml:space="preserve"> likely</w:t>
-      </w:r>
-      <w:r>
-        <w:t xml:space="preserve"> in Austral autumn and winter months when the SAM index is positive</w:t>
-      </w:r>
-      <w:r>
-        <w:t xml:space="preserve">. </w:t>
-      </w:r>
-      <w:r>
-        <w:t>The positive phase of SAM during winter months was found to increase shoreline retreat at the eastern end</w:t>
-      </w:r>
-      <w:r>
-        <w:t xml:space="preserve"> and</w:t>
-      </w:r>
-      <w:r>
-        <w:t xml:space="preserve"> led to a s</w:t>
-      </w:r>
-      <w:r>
-        <w:t xml:space="preserve">tronger beach rotation signal </w:t>
-      </w:r>
-      <w:r>
-        <w:t xml:space="preserve">with the beach rotation EOF describing </w:t>
-      </w:r>
-      <w:r>
-        <w:t xml:space="preserve">24% of </w:t>
-      </w:r>
-      <w:r>
-        <w:t xml:space="preserve">the </w:t>
-      </w:r>
-      <w:r>
-        <w:t>total variability</w:t>
-      </w:r>
-      <w:commentRangeStart w:id="2"/>
-      <w:commentRangeStart w:id="3"/>
-      <w:commentRangeEnd w:id="2"/>
-      <w:r>
-        <w:rPr>
-          <w:rStyle w:val="CommentReference"/>
-        </w:rPr>
-        <w:commentReference w:id="2"/>
-      </w:r>
-      <w:commentRangeEnd w:id="3"/>
-      <w:r>
-        <w:rPr>
-          <w:rStyle w:val="CommentReference"/>
-        </w:rPr>
-        <w:commentReference w:id="3"/>
-      </w:r>
-      <w:r>
-        <w:t xml:space="preserve"> for this case</w:t>
-      </w:r>
-      <w:r>
-        <w:t xml:space="preserve">. </w:t>
-      </w:r>
-      <w:r>
-        <w:t xml:space="preserve">These results provide new insights into the influence of the SAM on </w:t>
-      </w:r>
-      <w:r>
-        <w:t xml:space="preserve">shoreline dynamics and </w:t>
-      </w:r>
-      <w:r>
-        <w:t xml:space="preserve">highlight </w:t>
-      </w:r>
-      <w:r>
-        <w:t xml:space="preserve">the importance of considering </w:t>
-      </w:r>
-      <w:r>
-        <w:t>relevant</w:t>
-      </w:r>
-      <w:r>
-        <w:t xml:space="preserve"> climate drivers in coastal assessments</w:t>
-      </w:r>
-      <w:r>
-        <w:t xml:space="preserve">. </w:t>
-      </w:r>
-      <w:r>
-        <w:t>This study also</w:t>
-      </w:r>
-      <w:r>
-        <w:t xml:space="preserve"> </w:t>
-      </w:r>
-      <w:r>
-        <w:t>highlights</w:t>
-      </w:r>
-      <w:r>
-        <w:t xml:space="preserve"> the importance of </w:t>
-      </w:r>
-      <w:r>
-        <w:t>multi-decade</w:t>
-      </w:r>
-      <w:r>
-        <w:t xml:space="preserve"> s</w:t>
-      </w:r>
-      <w:proofErr w:type="spellStart"/>
-      <w:r>
-        <w:t>patio</w:t>
-      </w:r>
-      <w:proofErr w:type="spellEnd"/>
-      <w:r>
-        <w:t xml:space="preserve">-temporal analysis of beach morphology for coastal management decision-making, with significant alongshore variability in shoreline movement identified here as a consideration for nearshore WEC </w:t>
-      </w:r>
-      <w:r>
-        <w:t xml:space="preserve">site selection </w:t>
-      </w:r>
-      <w:r>
-        <w:t xml:space="preserve">and other coastal projects at Grassy. </w:t>
       </w:r>
     </w:p>
     <w:p/>
     <w:bookmarkEnd w:id="0"/>
-    <w:p/>
     <w:p>
       <w:r>
         <w:t>Abstract requirements</w:t>
@@ -541,29 +635,140 @@
     <w:p/>
     <w:p/>
     <w:p>
+      <w:r>
+        <w:t xml:space="preserve">From </w:t>
+      </w:r>
+      <w:proofErr w:type="spellStart"/>
+      <w:r>
+        <w:t>Gui</w:t>
+      </w:r>
+      <w:proofErr w:type="spellEnd"/>
+      <w:r>
+        <w:t>:</w:t>
+      </w:r>
+    </w:p>
+    <w:p/>
+    <w:p>
+      <w:pPr>
+        <w:shd w:val="clear" w:color="auto" w:fill="FFFFFF"/>
+        <w:rPr>
+          <w:rFonts w:eastAsia="Times New Roman" w:cs="Arial"/>
+          <w:color w:val="000000"/>
+          <w:lang w:val="en-AU"/>
+        </w:rPr>
+      </w:pPr>
+      <w:r>
+        <w:rPr>
+          <w:rFonts w:eastAsia="Times New Roman" w:cs="Arial"/>
+          <w:color w:val="000000"/>
+        </w:rPr>
+        <w:t xml:space="preserve">The main point that needs about the logic behind mentioning the WEC (you can add the date of the installation). You talk about it at the </w:t>
+      </w:r>
+      <w:proofErr w:type="gramStart"/>
+      <w:r>
+        <w:rPr>
+          <w:rFonts w:eastAsia="Times New Roman" w:cs="Arial"/>
+          <w:color w:val="000000"/>
+        </w:rPr>
+        <w:t>start</w:t>
+      </w:r>
+      <w:proofErr w:type="gramEnd"/>
+      <w:r>
+        <w:rPr>
+          <w:rFonts w:eastAsia="Times New Roman" w:cs="Arial"/>
+          <w:color w:val="000000"/>
+        </w:rPr>
+        <w:t xml:space="preserve"> and I was expecting to read how it relates to your analysis toward the end. </w:t>
+      </w:r>
+    </w:p>
+    <w:p>
+      <w:pPr>
+        <w:shd w:val="clear" w:color="auto" w:fill="FFFFFF"/>
+        <w:rPr>
+          <w:rFonts w:eastAsia="Times New Roman" w:cs="Arial"/>
+          <w:color w:val="000000"/>
+        </w:rPr>
+      </w:pPr>
+      <w:r>
+        <w:rPr>
+          <w:rFonts w:eastAsia="Times New Roman" w:cs="Arial"/>
+          <w:color w:val="000000"/>
+          <w:highlight w:val="yellow"/>
+        </w:rPr>
+        <w:t xml:space="preserve">Perhaps some words around how important it is to understand the natural variability of the site and the driving forces before you </w:t>
+      </w:r>
+      <w:proofErr w:type="spellStart"/>
+      <w:r>
+        <w:rPr>
+          <w:rFonts w:eastAsia="Times New Roman" w:cs="Arial"/>
+          <w:color w:val="000000"/>
+          <w:highlight w:val="yellow"/>
+        </w:rPr>
+        <w:t>analyse</w:t>
+      </w:r>
+      <w:proofErr w:type="spellEnd"/>
+      <w:r>
+        <w:rPr>
+          <w:rFonts w:eastAsia="Times New Roman" w:cs="Arial"/>
+          <w:color w:val="000000"/>
+          <w:highlight w:val="yellow"/>
+        </w:rPr>
+        <w:t xml:space="preserve"> the impacts of such structures</w:t>
+      </w:r>
+      <w:r>
+        <w:rPr>
+          <w:rFonts w:eastAsia="Times New Roman" w:cs="Arial"/>
+          <w:color w:val="000000"/>
+        </w:rPr>
+        <w:t>. Another important point is to highlight that the dataset you are presenting is only for pre-deployment of the structure.</w:t>
+      </w:r>
+    </w:p>
+    <w:p>
       <w:pPr>
         <w:spacing w:after="160" w:line="259" w:lineRule="auto"/>
         <w:jc w:val="left"/>
-      </w:pPr>
-      <w:r>
-        <w:br w:type="page"/>
-      </w:r>
-    </w:p>
-    <w:p>
-      <w:r>
-        <w:lastRenderedPageBreak/>
+        <w:rPr>
+          <w:highlight w:val="yellow"/>
+        </w:rPr>
+      </w:pPr>
+    </w:p>
+    <w:p>
+      <w:pPr>
+        <w:spacing w:after="160" w:line="259" w:lineRule="auto"/>
+        <w:jc w:val="left"/>
+      </w:pPr>
+    </w:p>
+    <w:p>
+      <w:pPr>
+        <w:spacing w:after="160" w:line="259" w:lineRule="auto"/>
+        <w:jc w:val="left"/>
+      </w:pPr>
+      <w:r>
         <w:t xml:space="preserve">Other possible text / old text… </w:t>
+      </w:r>
+    </w:p>
+    <w:p>
+      <w:pPr>
+        <w:spacing w:after="160" w:line="259" w:lineRule="auto"/>
+        <w:jc w:val="left"/>
+      </w:pPr>
+      <w:r>
+        <w:t xml:space="preserve">This study also highlights the importance of multi-decade </w:t>
+      </w:r>
+      <w:proofErr w:type="spellStart"/>
+      <w:r>
+        <w:t>spatio</w:t>
+      </w:r>
+      <w:proofErr w:type="spellEnd"/>
+      <w:r>
+        <w:t>-temporal analysis of beach morphology for coastal management decision-making, with significant alongshore variability in shoreline movement identified here as a consideration for nearshore WEC site selection and other coastal projects at Grassy.</w:t>
       </w:r>
     </w:p>
     <w:p/>
     <w:p/>
     <w:p>
       <w:r>
-        <w:t xml:space="preserve">The Bass Strait wave climate is influenced by SAM, with more powerful waves in Austral autumn and winter months when the SAM index is positive. </w:t>
-      </w:r>
-      <w:commentRangeStart w:id="4"/>
-      <w:r>
-        <w:t>This study found that SAM-positive winters lead to increased shoreline retreat at the exposed eastern end of the beach and a stronger seasonal beach rotation response (</w:t>
+        <w:t>The Bass Strait wave climate is influenced by SAM, with more powerful waves in Austral autumn and winter months when the SAM index is positive. This study found that SAM-positive winters lead to increased shoreline retreat at the exposed eastern end of the beach and a stronger seasonal beach rotation response (</w:t>
       </w:r>
       <w:r>
         <w:rPr>
@@ -572,17 +777,7 @@
         <w:t>x %?</w:t>
       </w:r>
       <w:r>
-        <w:t>).</w:t>
-      </w:r>
-      <w:commentRangeEnd w:id="4"/>
-      <w:r>
-        <w:rPr>
-          <w:rStyle w:val="CommentReference"/>
-        </w:rPr>
-        <w:commentReference w:id="4"/>
-      </w:r>
-      <w:r>
-        <w:t xml:space="preserve"> Therefore,</w:t>
+        <w:t>). Therefore,</w:t>
       </w:r>
       <w:r>
         <w:t xml:space="preserve"> SAM </w:t>
@@ -649,6 +844,36 @@
     </w:p>
     <w:p/>
     <w:p>
+      <w:pPr>
+        <w:spacing w:after="160" w:line="259" w:lineRule="auto"/>
+        <w:jc w:val="left"/>
+      </w:pPr>
+      <w:r>
+        <w:rPr>
+          <w:highlight w:val="yellow"/>
+        </w:rPr>
+        <w:t xml:space="preserve">The aim of this study was to investigate the natural coastal change for future studies to </w:t>
+      </w:r>
+      <w:proofErr w:type="spellStart"/>
+      <w:r>
+        <w:rPr>
+          <w:highlight w:val="yellow"/>
+        </w:rPr>
+        <w:t>analyse</w:t>
+      </w:r>
+      <w:proofErr w:type="spellEnd"/>
+      <w:r>
+        <w:rPr>
+          <w:highlight w:val="yellow"/>
+        </w:rPr>
+        <w:t xml:space="preserve"> the impact of the WEC on these processes</w:t>
+      </w:r>
+      <w:r>
+        <w:t xml:space="preserve">. </w:t>
+      </w:r>
+    </w:p>
+    <w:p/>
+    <w:p>
       <w:r>
         <w:t xml:space="preserve">The area of shoreline stability found through EOF analysis compared to the highly variable shoreline position at the ends is two different </w:t>
       </w:r>
@@ -674,6 +899,8 @@
         <w:t>The study of shoreline dynamics has become increasingly important with the rapidly changing climate and increased coastal infrastructure.</w:t>
       </w:r>
     </w:p>
+    <w:p/>
+    <w:p/>
     <w:p/>
     <w:p/>
     <w:p>
@@ -834,104 +1061,6 @@
 </w:document>
 </file>
 
-<file path=word/comments.xml><?xml version="1.0" encoding="utf-8"?>
-<w:comments xmlns:wpc="http://schemas.microsoft.com/office/word/2010/wordprocessingCanvas" xmlns:cx="http://schemas.microsoft.com/office/drawing/2014/chartex" xmlns:cx1="http://schemas.microsoft.com/office/drawing/2015/9/8/chartex" xmlns:cx2="http://schemas.microsoft.com/office/drawing/2015/10/21/chartex" xmlns:cx3="http://schemas.microsoft.com/office/drawing/2016/5/9/chartex" xmlns:cx4="http://schemas.microsoft.com/office/drawing/2016/5/10/chartex" xmlns:cx5="http://schemas.microsoft.com/office/drawing/2016/5/11/chartex" xmlns:cx6="http://schemas.microsoft.com/office/drawing/2016/5/12/chartex" xmlns:cx7="http://schemas.microsoft.com/office/drawing/2016/5/13/chartex" xmlns:cx8="http://schemas.microsoft.com/office/drawing/2016/5/14/chartex" xmlns:mc="http://schemas.openxmlformats.org/markup-compatibility/2006" xmlns:aink="http://schemas.microsoft.com/office/drawing/2016/ink" xmlns:am3d="http://schemas.microsoft.com/office/drawing/2017/model3d" xmlns:o="urn:schemas-microsoft-com:office:office" xmlns:oel="http://schemas.microsoft.com/office/2019/extlst" xmlns:r="http://schemas.openxmlformats.org/officeDocument/2006/relationships" xmlns:m="http://schemas.openxmlformats.org/officeDocument/2006/math" xmlns:v="urn:schemas-microsoft-com:vml" xmlns:wp14="http://schemas.microsoft.com/office/word/2010/wordprocessingDrawing" xmlns:wp="http://schemas.openxmlformats.org/drawingml/2006/wordprocessingDrawing" xmlns:w10="urn:schemas-microsoft-com:office:word" xmlns:w="http://schemas.openxmlformats.org/wordprocessingml/2006/main" xmlns:w14="http://schemas.microsoft.com/office/word/2010/wordml" xmlns:w15="http://schemas.microsoft.com/office/word/2012/wordml" xmlns:w16cex="http://schemas.microsoft.com/office/word/2018/wordml/cex" xmlns:w16cid="http://schemas.microsoft.com/office/word/2016/wordml/cid" xmlns:w16="http://schemas.microsoft.com/office/word/2018/wordml" xmlns:w16sdtdh="http://schemas.microsoft.com/office/word/2020/wordml/sdtdatahash" xmlns:w16se="http://schemas.microsoft.com/office/word/2015/wordml/symex" xmlns:wpg="http://schemas.microsoft.com/office/word/2010/wordprocessingGroup" xmlns:wpi="http://schemas.microsoft.com/office/word/2010/wordprocessingInk" xmlns:wne="http://schemas.microsoft.com/office/word/2006/wordml" xmlns:wps="http://schemas.microsoft.com/office/word/2010/wordprocessingShape" mc:Ignorable="w14 w15 w16se w16cid w16 w16cex w16sdtdh wp14">
-  <w:comment w:id="1" w:author="James Thompson" w:date="2023-01-27T11:54:00Z" w:initials="JT">
-    <w:p>
-      <w:pPr>
-        <w:pStyle w:val="CommentText"/>
-        <w:jc w:val="left"/>
-      </w:pPr>
-      <w:r>
-        <w:rPr>
-          <w:rStyle w:val="CommentReference"/>
-        </w:rPr>
-        <w:annotationRef/>
-      </w:r>
-      <w:r>
-        <w:t>Add global significance sentence</w:t>
-      </w:r>
-    </w:p>
-  </w:comment>
-  <w:comment w:id="2" w:author="James Thompson" w:date="2023-01-27T13:35:00Z" w:initials="JT">
-    <w:p>
-      <w:pPr>
-        <w:pStyle w:val="CommentText"/>
-        <w:jc w:val="left"/>
-      </w:pPr>
-      <w:r>
-        <w:rPr>
-          <w:rStyle w:val="CommentReference"/>
-        </w:rPr>
-        <w:annotationRef/>
-      </w:r>
-      <w:r>
-        <w:t>Yet to do… only results I have is that the inverse relationship between shoreline position at each end of the beach is more significant for SAM positive winters. Could maybe redo EOF analysis with just SAM positive winter (on average) years and compare variability %?? That would only show beach rotation is more common, not more impactful? Hmm...</w:t>
-      </w:r>
-    </w:p>
-  </w:comment>
-  <w:comment w:id="3" w:author="James Thompson" w:date="2023-02-02T09:11:00Z" w:initials="JT">
-    <w:p>
-      <w:pPr>
-        <w:pStyle w:val="CommentText"/>
-        <w:jc w:val="left"/>
-      </w:pPr>
-      <w:r>
-        <w:rPr>
-          <w:rStyle w:val="CommentReference"/>
-        </w:rPr>
-        <w:annotationRef/>
-      </w:r>
-      <w:r>
-        <w:t>Done ☺️</w:t>
-      </w:r>
-    </w:p>
-  </w:comment>
-  <w:comment w:id="4" w:author="James Thompson" w:date="2023-01-27T12:47:00Z" w:initials="JT">
-    <w:p>
-      <w:pPr>
-        <w:pStyle w:val="CommentText"/>
-        <w:jc w:val="left"/>
-      </w:pPr>
-      <w:r>
-        <w:rPr>
-          <w:rStyle w:val="CommentReference"/>
-        </w:rPr>
-        <w:annotationRef/>
-      </w:r>
-      <w:r>
-        <w:t>Reword… try and get results from EOF analysis on SAM's influence</w:t>
-      </w:r>
-    </w:p>
-  </w:comment>
-</w:comments>
-</file>
-
-<file path=word/commentsExtended.xml><?xml version="1.0" encoding="utf-8"?>
-<w15:commentsEx xmlns:wpc="http://schemas.microsoft.com/office/word/2010/wordprocessingCanvas" xmlns:cx="http://schemas.microsoft.com/office/drawing/2014/chartex" xmlns:cx1="http://schemas.microsoft.com/office/drawing/2015/9/8/chartex" xmlns:cx2="http://schemas.microsoft.com/office/drawing/2015/10/21/chartex" xmlns:cx3="http://schemas.microsoft.com/office/drawing/2016/5/9/chartex" xmlns:cx4="http://schemas.microsoft.com/office/drawing/2016/5/10/chartex" xmlns:cx5="http://schemas.microsoft.com/office/drawing/2016/5/11/chartex" xmlns:cx6="http://schemas.microsoft.com/office/drawing/2016/5/12/chartex" xmlns:cx7="http://schemas.microsoft.com/office/drawing/2016/5/13/chartex" xmlns:cx8="http://schemas.microsoft.com/office/drawing/2016/5/14/chartex" xmlns:mc="http://schemas.openxmlformats.org/markup-compatibility/2006" xmlns:aink="http://schemas.microsoft.com/office/drawing/2016/ink" xmlns:am3d="http://schemas.microsoft.com/office/drawing/2017/model3d" xmlns:o="urn:schemas-microsoft-com:office:office" xmlns:oel="http://schemas.microsoft.com/office/2019/extlst" xmlns:r="http://schemas.openxmlformats.org/officeDocument/2006/relationships" xmlns:m="http://schemas.openxmlformats.org/officeDocument/2006/math" xmlns:v="urn:schemas-microsoft-com:vml" xmlns:wp14="http://schemas.microsoft.com/office/word/2010/wordprocessingDrawing" xmlns:wp="http://schemas.openxmlformats.org/drawingml/2006/wordprocessingDrawing" xmlns:w10="urn:schemas-microsoft-com:office:word" xmlns:w="http://schemas.openxmlformats.org/wordprocessingml/2006/main" xmlns:w14="http://schemas.microsoft.com/office/word/2010/wordml" xmlns:w15="http://schemas.microsoft.com/office/word/2012/wordml" xmlns:w16cex="http://schemas.microsoft.com/office/word/2018/wordml/cex" xmlns:w16cid="http://schemas.microsoft.com/office/word/2016/wordml/cid" xmlns:w16="http://schemas.microsoft.com/office/word/2018/wordml" xmlns:w16sdtdh="http://schemas.microsoft.com/office/word/2020/wordml/sdtdatahash" xmlns:w16se="http://schemas.microsoft.com/office/word/2015/wordml/symex" xmlns:wpg="http://schemas.microsoft.com/office/word/2010/wordprocessingGroup" xmlns:wpi="http://schemas.microsoft.com/office/word/2010/wordprocessingInk" xmlns:wne="http://schemas.microsoft.com/office/word/2006/wordml" xmlns:wps="http://schemas.microsoft.com/office/word/2010/wordprocessingShape" mc:Ignorable="w14 w15 w16se w16cid w16 w16cex w16sdtdh wp14">
-  <w15:commentEx w15:paraId="2B7B8C1C" w15:done="1"/>
-  <w15:commentEx w15:paraId="615C0EF9" w15:done="1"/>
-  <w15:commentEx w15:paraId="27024680" w15:paraIdParent="615C0EF9" w15:done="1"/>
-  <w15:commentEx w15:paraId="3DBAE40A" w15:done="0"/>
-</w15:commentsEx>
-</file>
-
-<file path=word/commentsExtensible.xml><?xml version="1.0" encoding="utf-8"?>
-<w16cex:commentsExtensible xmlns:wpc="http://schemas.microsoft.com/office/word/2010/wordprocessingCanvas" xmlns:cx="http://schemas.microsoft.com/office/drawing/2014/chartex" xmlns:cx1="http://schemas.microsoft.com/office/drawing/2015/9/8/chartex" xmlns:cx2="http://schemas.microsoft.com/office/drawing/2015/10/21/chartex" xmlns:cx3="http://schemas.microsoft.com/office/drawing/2016/5/9/chartex" xmlns:cx4="http://schemas.microsoft.com/office/drawing/2016/5/10/chartex" xmlns:cx5="http://schemas.microsoft.com/office/drawing/2016/5/11/chartex" xmlns:cx6="http://schemas.microsoft.com/office/drawing/2016/5/12/chartex" xmlns:cx7="http://schemas.microsoft.com/office/drawing/2016/5/13/chartex" xmlns:cx8="http://schemas.microsoft.com/office/drawing/2016/5/14/chartex" xmlns:mc="http://schemas.openxmlformats.org/markup-compatibility/2006" xmlns:aink="http://schemas.microsoft.com/office/drawing/2016/ink" xmlns:am3d="http://schemas.microsoft.com/office/drawing/2017/model3d" xmlns:o="urn:schemas-microsoft-com:office:office" xmlns:oel="http://schemas.microsoft.com/office/2019/extlst" xmlns:r="http://schemas.openxmlformats.org/officeDocument/2006/relationships" xmlns:m="http://schemas.openxmlformats.org/officeDocument/2006/math" xmlns:v="urn:schemas-microsoft-com:vml" xmlns:wp14="http://schemas.microsoft.com/office/word/2010/wordprocessingDrawing" xmlns:wp="http://schemas.openxmlformats.org/drawingml/2006/wordprocessingDrawing" xmlns:w10="urn:schemas-microsoft-com:office:word" xmlns:w="http://schemas.openxmlformats.org/wordprocessingml/2006/main" xmlns:w14="http://schemas.microsoft.com/office/word/2010/wordml" xmlns:w15="http://schemas.microsoft.com/office/word/2012/wordml" xmlns:w16cex="http://schemas.microsoft.com/office/word/2018/wordml/cex" xmlns:w16cid="http://schemas.microsoft.com/office/word/2016/wordml/cid" xmlns:w16="http://schemas.microsoft.com/office/word/2018/wordml" xmlns:w16sdtdh="http://schemas.microsoft.com/office/word/2020/wordml/sdtdatahash" xmlns:w16se="http://schemas.microsoft.com/office/word/2015/wordml/symex" xmlns:wpg="http://schemas.microsoft.com/office/word/2010/wordprocessingGroup" xmlns:wpi="http://schemas.microsoft.com/office/word/2010/wordprocessingInk" xmlns:wne="http://schemas.microsoft.com/office/word/2006/wordml" xmlns:wps="http://schemas.microsoft.com/office/word/2010/wordprocessingShape" mc:Ignorable="w14 w15 w16se w16cid w16 w16cex w16sdtdh wp14">
-  <w16cex:commentExtensible w16cex:durableId="277E51B1" w16cex:dateUtc="2023-01-27T03:35:00Z"/>
-  <w16cex:commentExtensible w16cex:durableId="2785FCB6" w16cex:dateUtc="2023-02-01T23:11:00Z"/>
-</w16cex:commentsExtensible>
-</file>
-
-<file path=word/commentsIds.xml><?xml version="1.0" encoding="utf-8"?>
-<w16cid:commentsIds xmlns:wpc="http://schemas.microsoft.com/office/word/2010/wordprocessingCanvas" xmlns:cx="http://schemas.microsoft.com/office/drawing/2014/chartex" xmlns:cx1="http://schemas.microsoft.com/office/drawing/2015/9/8/chartex" xmlns:cx2="http://schemas.microsoft.com/office/drawing/2015/10/21/chartex" xmlns:cx3="http://schemas.microsoft.com/office/drawing/2016/5/9/chartex" xmlns:cx4="http://schemas.microsoft.com/office/drawing/2016/5/10/chartex" xmlns:cx5="http://schemas.microsoft.com/office/drawing/2016/5/11/chartex" xmlns:cx6="http://schemas.microsoft.com/office/drawing/2016/5/12/chartex" xmlns:cx7="http://schemas.microsoft.com/office/drawing/2016/5/13/chartex" xmlns:cx8="http://schemas.microsoft.com/office/drawing/2016/5/14/chartex" xmlns:mc="http://schemas.openxmlformats.org/markup-compatibility/2006" xmlns:aink="http://schemas.microsoft.com/office/drawing/2016/ink" xmlns:am3d="http://schemas.microsoft.com/office/drawing/2017/model3d" xmlns:o="urn:schemas-microsoft-com:office:office" xmlns:oel="http://schemas.microsoft.com/office/2019/extlst" xmlns:r="http://schemas.openxmlformats.org/officeDocument/2006/relationships" xmlns:m="http://schemas.openxmlformats.org/officeDocument/2006/math" xmlns:v="urn:schemas-microsoft-com:vml" xmlns:wp14="http://schemas.microsoft.com/office/word/2010/wordprocessingDrawing" xmlns:wp="http://schemas.openxmlformats.org/drawingml/2006/wordprocessingDrawing" xmlns:w10="urn:schemas-microsoft-com:office:word" xmlns:w="http://schemas.openxmlformats.org/wordprocessingml/2006/main" xmlns:w14="http://schemas.microsoft.com/office/word/2010/wordml" xmlns:w15="http://schemas.microsoft.com/office/word/2012/wordml" xmlns:w16cex="http://schemas.microsoft.com/office/word/2018/wordml/cex" xmlns:w16cid="http://schemas.microsoft.com/office/word/2016/wordml/cid" xmlns:w16="http://schemas.microsoft.com/office/word/2018/wordml" xmlns:w16sdtdh="http://schemas.microsoft.com/office/word/2020/wordml/sdtdatahash" xmlns:w16se="http://schemas.microsoft.com/office/word/2015/wordml/symex" xmlns:wpg="http://schemas.microsoft.com/office/word/2010/wordprocessingGroup" xmlns:wpi="http://schemas.microsoft.com/office/word/2010/wordprocessingInk" xmlns:wne="http://schemas.microsoft.com/office/word/2006/wordml" xmlns:wps="http://schemas.microsoft.com/office/word/2010/wordprocessingShape" mc:Ignorable="w14 w15 w16se w16cid w16 w16cex w16sdtdh wp14">
-  <w16cid:commentId w16cid:paraId="2B7B8C1C" w16cid:durableId="277E3A11"/>
-  <w16cid:commentId w16cid:paraId="615C0EF9" w16cid:durableId="277E51B1"/>
-  <w16cid:commentId w16cid:paraId="27024680" w16cid:durableId="2785FCB6"/>
-  <w16cid:commentId w16cid:paraId="3DBAE40A" w16cid:durableId="277E465A"/>
-</w16cid:commentsIds>
-</file>
-
 <file path=word/numbering.xml><?xml version="1.0" encoding="utf-8"?>
 <w:numbering xmlns:wpc="http://schemas.microsoft.com/office/word/2010/wordprocessingCanvas" xmlns:cx="http://schemas.microsoft.com/office/drawing/2014/chartex" xmlns:cx1="http://schemas.microsoft.com/office/drawing/2015/9/8/chartex" xmlns:cx2="http://schemas.microsoft.com/office/drawing/2015/10/21/chartex" xmlns:cx3="http://schemas.microsoft.com/office/drawing/2016/5/9/chartex" xmlns:cx4="http://schemas.microsoft.com/office/drawing/2016/5/10/chartex" xmlns:cx5="http://schemas.microsoft.com/office/drawing/2016/5/11/chartex" xmlns:cx6="http://schemas.microsoft.com/office/drawing/2016/5/12/chartex" xmlns:cx7="http://schemas.microsoft.com/office/drawing/2016/5/13/chartex" xmlns:cx8="http://schemas.microsoft.com/office/drawing/2016/5/14/chartex" xmlns:mc="http://schemas.openxmlformats.org/markup-compatibility/2006" xmlns:aink="http://schemas.microsoft.com/office/drawing/2016/ink" xmlns:am3d="http://schemas.microsoft.com/office/drawing/2017/model3d" xmlns:o="urn:schemas-microsoft-com:office:office" xmlns:oel="http://schemas.microsoft.com/office/2019/extlst" xmlns:r="http://schemas.openxmlformats.org/officeDocument/2006/relationships" xmlns:m="http://schemas.openxmlformats.org/officeDocument/2006/math" xmlns:v="urn:schemas-microsoft-com:vml" xmlns:wp14="http://schemas.microsoft.com/office/word/2010/wordprocessingDrawing" xmlns:wp="http://schemas.openxmlformats.org/drawingml/2006/wordprocessingDrawing" xmlns:w10="urn:schemas-microsoft-com:office:word" xmlns:w="http://schemas.openxmlformats.org/wordprocessingml/2006/main" xmlns:w14="http://schemas.microsoft.com/office/word/2010/wordml" xmlns:w15="http://schemas.microsoft.com/office/word/2012/wordml" xmlns:w16cex="http://schemas.microsoft.com/office/word/2018/wordml/cex" xmlns:w16cid="http://schemas.microsoft.com/office/word/2016/wordml/cid" xmlns:w16="http://schemas.microsoft.com/office/word/2018/wordml" xmlns:w16sdtdh="http://schemas.microsoft.com/office/word/2020/wordml/sdtdatahash" xmlns:w16se="http://schemas.microsoft.com/office/word/2015/wordml/symex" xmlns:wpg="http://schemas.microsoft.com/office/word/2010/wordprocessingGroup" xmlns:wpi="http://schemas.microsoft.com/office/word/2010/wordprocessingInk" xmlns:wne="http://schemas.microsoft.com/office/word/2006/wordml" xmlns:wps="http://schemas.microsoft.com/office/word/2010/wordprocessingShape" mc:Ignorable="w14 w15 w16se w16cid w16 w16cex w16sdtdh wp14">
   <w:abstractNum w:abstractNumId="0" w15:restartNumberingAfterBreak="0">
@@ -1283,14 +1412,6 @@
     <w:abstractNumId w:val="0"/>
   </w:num>
 </w:numbering>
-</file>
-
-<file path=word/people.xml><?xml version="1.0" encoding="utf-8"?>
-<w15:people xmlns:wpc="http://schemas.microsoft.com/office/word/2010/wordprocessingCanvas" xmlns:cx="http://schemas.microsoft.com/office/drawing/2014/chartex" xmlns:cx1="http://schemas.microsoft.com/office/drawing/2015/9/8/chartex" xmlns:cx2="http://schemas.microsoft.com/office/drawing/2015/10/21/chartex" xmlns:cx3="http://schemas.microsoft.com/office/drawing/2016/5/9/chartex" xmlns:cx4="http://schemas.microsoft.com/office/drawing/2016/5/10/chartex" xmlns:cx5="http://schemas.microsoft.com/office/drawing/2016/5/11/chartex" xmlns:cx6="http://schemas.microsoft.com/office/drawing/2016/5/12/chartex" xmlns:cx7="http://schemas.microsoft.com/office/drawing/2016/5/13/chartex" xmlns:cx8="http://schemas.microsoft.com/office/drawing/2016/5/14/chartex" xmlns:mc="http://schemas.openxmlformats.org/markup-compatibility/2006" xmlns:aink="http://schemas.microsoft.com/office/drawing/2016/ink" xmlns:am3d="http://schemas.microsoft.com/office/drawing/2017/model3d" xmlns:o="urn:schemas-microsoft-com:office:office" xmlns:oel="http://schemas.microsoft.com/office/2019/extlst" xmlns:r="http://schemas.openxmlformats.org/officeDocument/2006/relationships" xmlns:m="http://schemas.openxmlformats.org/officeDocument/2006/math" xmlns:v="urn:schemas-microsoft-com:vml" xmlns:wp14="http://schemas.microsoft.com/office/word/2010/wordprocessingDrawing" xmlns:wp="http://schemas.openxmlformats.org/drawingml/2006/wordprocessingDrawing" xmlns:w10="urn:schemas-microsoft-com:office:word" xmlns:w="http://schemas.openxmlformats.org/wordprocessingml/2006/main" xmlns:w14="http://schemas.microsoft.com/office/word/2010/wordml" xmlns:w15="http://schemas.microsoft.com/office/word/2012/wordml" xmlns:w16cex="http://schemas.microsoft.com/office/word/2018/wordml/cex" xmlns:w16cid="http://schemas.microsoft.com/office/word/2016/wordml/cid" xmlns:w16="http://schemas.microsoft.com/office/word/2018/wordml" xmlns:w16sdtdh="http://schemas.microsoft.com/office/word/2020/wordml/sdtdatahash" xmlns:w16se="http://schemas.microsoft.com/office/word/2015/wordml/symex" xmlns:wpg="http://schemas.microsoft.com/office/word/2010/wordprocessingGroup" xmlns:wpi="http://schemas.microsoft.com/office/word/2010/wordprocessingInk" xmlns:wne="http://schemas.microsoft.com/office/word/2006/wordml" xmlns:wps="http://schemas.microsoft.com/office/word/2010/wordprocessingShape" mc:Ignorable="w14 w15 w16se w16cid w16 w16cex w16sdtdh wp14">
-  <w15:person w15:author="James Thompson">
-    <w15:presenceInfo w15:providerId="AD" w15:userId="S::james.thompson3@griffithuni.edu.au::329f79af-67de-4ee6-93e6-3f07436f7a73"/>
-  </w15:person>
-</w15:people>
 </file>
 
 <file path=word/styles.xml><?xml version="1.0" encoding="utf-8"?>
@@ -1888,6 +2009,22 @@
       <w:lang w:val="en-US" w:eastAsia="en-AU"/>
     </w:rPr>
   </w:style>
+  <w:style w:type="paragraph" w:styleId="Revision">
+    <w:name w:val="Revision"/>
+    <w:hidden/>
+    <w:uiPriority w:val="99"/>
+    <w:semiHidden/>
+    <w:rsid w:val="00C559C3"/>
+    <w:pPr>
+      <w:spacing w:after="0" w:line="240" w:lineRule="auto"/>
+    </w:pPr>
+    <w:rPr>
+      <w:rFonts w:ascii="Arial" w:eastAsia="Times" w:hAnsi="Arial" w:cs="Times New Roman"/>
+      <w:sz w:val="20"/>
+      <w:szCs w:val="20"/>
+      <w:lang w:val="en-US" w:eastAsia="en-AU"/>
+    </w:rPr>
+  </w:style>
 </w:styles>
 </file>
 

</xml_diff>